<commit_message>
HERCULES-9629 - [UPV][Multi-idioma] Mejoras y correcciones de interlineado en...
</commit_message>
<xml_diff>
--- a/sgi-eti-service/src/main/resources/db/changelog/changes/0.7.0/blob/en/rep-eti-memoria-formulario-R.docx
+++ b/sgi-eti-service/src/main/resources/db/changelog/changes/0.7.0/blob/en/rep-eti-memoria-formulario-R.docx
@@ -4,13 +4,14 @@
   <w:body>
     <w:p>
       <w:pPr>
-        <w:pStyle w:val="BodyText"/>
+        <w:pStyle w:val="Cuerpodetexto"/>
         <w:numPr>
           <w:ilvl w:val="0"/>
-          <w:numId w:val="2"/>
+          <w:numId w:val="3"/>
         </w:numPr>
         <w:jc w:val="center"/>
         <w:rPr>
+          <w:b/>
           <w:b/>
           <w:bCs/>
           <w:i w:val="false"/>
@@ -29,54 +30,92 @@
           <w:sz w:val="32"/>
           <w:szCs w:val="32"/>
         </w:rPr>
-        <w:t>Documento de memoria {{memoria.numReferencia.split(“/”)[0]}} - Retrospective</w:t>
-      </w:r>
-    </w:p>
-    <w:p>
-      <w:pPr>
-        <w:pStyle w:val="BodyText"/>
-        <w:numPr>
-          <w:ilvl w:val="2"/>
-          <w:numId w:val="2"/>
+        <w:t>Documento de memoria {{memoria.numReferencia.split(“/”)[0]}} – Retrospective</w:t>
+      </w:r>
+    </w:p>
+    <w:p>
+      <w:pPr>
+        <w:pStyle w:val="Cuerpodetexto"/>
+        <w:numPr>
+          <w:ilvl w:val="0"/>
+          <w:numId w:val="3"/>
+        </w:numPr>
+        <w:rPr>
+          <w:b/>
+          <w:b/>
+          <w:bCs/>
+          <w:i w:val="false"/>
+          <w:i w:val="false"/>
+          <w:iCs w:val="false"/>
+          <w:sz w:val="32"/>
+          <w:szCs w:val="32"/>
+        </w:rPr>
+      </w:pPr>
+      <w:r>
+        <w:rPr/>
+      </w:r>
+    </w:p>
+    <w:p>
+      <w:pPr>
+        <w:pStyle w:val="Cuerpodetexto"/>
+        <w:numPr>
+          <w:ilvl w:val="2"/>
+          <w:numId w:val="3"/>
         </w:numPr>
         <w:jc w:val="center"/>
-        <w:rPr/>
-      </w:pPr>
-      <w:r>
-        <w:rPr>
+        <w:rPr>
+          <w:b/>
           <w:b/>
           <w:bCs/>
           <w:sz w:val="28"/>
           <w:szCs w:val="28"/>
         </w:rPr>
+      </w:pPr>
+      <w:r>
+        <w:rPr>
+          <w:b/>
+          <w:bCs/>
+          <w:sz w:val="28"/>
+          <w:szCs w:val="28"/>
+        </w:rPr>
         <w:t>{{?memoria.comite}}{{nombreInvestigacion}} ({{comite}}){{/memoria.comite}}</w:t>
       </w:r>
-      <w:r>
-        <w:rPr/>
-        <w:br/>
-      </w:r>
-    </w:p>
-    <w:p>
-      <w:pPr>
-        <w:pStyle w:val="BodyText"/>
-        <w:numPr>
-          <w:ilvl w:val="2"/>
-          <w:numId w:val="3"/>
-        </w:numPr>
-        <w:rPr/>
-      </w:pPr>
-      <w:r>
-        <w:rPr/>
-      </w:r>
-    </w:p>
-    <w:p>
-      <w:pPr>
-        <w:pStyle w:val="BodyText"/>
+    </w:p>
+    <w:p>
+      <w:pPr>
+        <w:pStyle w:val="Cuerpodetexto"/>
+        <w:numPr>
+          <w:ilvl w:val="2"/>
+          <w:numId w:val="3"/>
+        </w:numPr>
+        <w:rPr/>
+      </w:pPr>
+      <w:r>
+        <w:rPr/>
+      </w:r>
+    </w:p>
+    <w:p>
+      <w:pPr>
+        <w:pStyle w:val="Cuerpodetexto"/>
+        <w:numPr>
+          <w:ilvl w:val="2"/>
+          <w:numId w:val="4"/>
+        </w:numPr>
+        <w:rPr/>
+      </w:pPr>
+      <w:r>
+        <w:rPr/>
+      </w:r>
+    </w:p>
+    <w:p>
+      <w:pPr>
+        <w:pStyle w:val="Cuerpodetexto"/>
         <w:numPr>
           <w:ilvl w:val="4"/>
-          <w:numId w:val="3"/>
-        </w:numPr>
-        <w:rPr>
+          <w:numId w:val="4"/>
+        </w:numPr>
+        <w:rPr>
+          <w:b/>
           <w:b/>
           <w:bCs/>
           <w:sz w:val="22"/>
@@ -95,78 +134,55 @@
     </w:p>
     <w:p>
       <w:pPr>
-        <w:pStyle w:val="BodyText"/>
+        <w:pStyle w:val="Cuerpodetexto"/>
         <w:numPr>
           <w:ilvl w:val="4"/>
-          <w:numId w:val="3"/>
-        </w:numPr>
-        <w:rPr/>
-      </w:pPr>
-      <w:r>
-        <w:rPr/>
-      </w:r>
-    </w:p>
-    <w:p>
-      <w:pPr>
-        <w:pStyle w:val="Normal"/>
-        <w:widowControl/>
-        <w:numPr>
-          <w:ilvl w:val="2"/>
-          <w:numId w:val="3"/>
-        </w:numPr>
-        <w:bidi w:val="0"/>
-        <w:spacing w:before="0" w:after="140"/>
-        <w:jc w:val="both"/>
-        <w:outlineLvl w:val="4"/>
-        <w:rPr>
+          <w:numId w:val="4"/>
+        </w:numPr>
+        <w:rPr/>
+      </w:pPr>
+      <w:r>
+        <w:rPr/>
+      </w:r>
+    </w:p>
+    <w:p>
+      <w:pPr>
+        <w:pStyle w:val="Cuerpodetexto"/>
+        <w:numPr>
+          <w:ilvl w:val="2"/>
+          <w:numId w:val="4"/>
+        </w:numPr>
+        <w:rPr>
+          <w:highlight w:val="none"/>
+          <w:shd w:fill="00FF00" w:val="clear"/>
+        </w:rPr>
+      </w:pPr>
+      <w:r>
+        <w:rPr>
+          <w:shd w:fill="00FF00" w:val="clear"/>
+        </w:rPr>
+        <w:t>{{?solicitante}}</w:t>
+      </w:r>
+    </w:p>
+    <w:p>
+      <w:pPr>
+        <w:pStyle w:val="Cuerpodetexto"/>
+        <w:numPr>
+          <w:ilvl w:val="4"/>
+          <w:numId w:val="4"/>
+        </w:numPr>
+        <w:rPr>
+          <w:b/>
           <w:b/>
           <w:bCs/>
-          <w:i w:val="false"/>
-          <w:i w:val="false"/>
-          <w:caps w:val="false"/>
-          <w:smallCaps w:val="false"/>
-          <w:spacing w:val="0"/>
           <w:sz w:val="22"/>
           <w:szCs w:val="22"/>
-          <w:highlight w:val="cyan"/>
-        </w:rPr>
-      </w:pPr>
-      <w:r>
-        <w:rPr>
-          <w:b w:val="false"/>
+        </w:rPr>
+      </w:pPr>
+      <w:r>
+        <w:rPr>
+          <w:b/>
           <w:bCs/>
-          <w:i w:val="false"/>
-          <w:caps w:val="false"/>
-          <w:smallCaps w:val="false"/>
-          <w:spacing w:val="0"/>
-          <w:sz w:val="18"/>
-          <w:szCs w:val="24"/>
-          <w:highlight w:val="green"/>
-        </w:rPr>
-        <w:t>{{?solicitante}}</w:t>
-      </w:r>
-    </w:p>
-    <w:p>
-      <w:pPr>
-        <w:pStyle w:val="Heading5"/>
-        <w:widowControl/>
-        <w:numPr>
-          <w:ilvl w:val="4"/>
-          <w:numId w:val="3"/>
-        </w:numPr>
-        <w:bidi w:val="0"/>
-        <w:spacing w:before="120" w:after="60"/>
-        <w:jc w:val="left"/>
-        <w:rPr/>
-      </w:pPr>
-      <w:r>
-        <w:rPr>
-          <w:b/>
-          <w:bCs/>
-          <w:i w:val="false"/>
-          <w:caps w:val="false"/>
-          <w:smallCaps w:val="false"/>
-          <w:spacing w:val="0"/>
           <w:sz w:val="22"/>
           <w:szCs w:val="22"/>
         </w:rPr>
@@ -175,39 +191,29 @@
     </w:p>
     <w:p>
       <w:pPr>
-        <w:pStyle w:val="Normal"/>
-        <w:widowControl/>
-        <w:numPr>
-          <w:ilvl w:val="2"/>
-          <w:numId w:val="3"/>
-        </w:numPr>
-        <w:bidi w:val="0"/>
-        <w:spacing w:before="0" w:after="140"/>
-        <w:jc w:val="both"/>
-        <w:outlineLvl w:val="4"/>
-        <w:rPr/>
-      </w:pPr>
-      <w:r>
-        <w:rPr>
-          <w:b w:val="false"/>
-          <w:bCs/>
-          <w:i w:val="false"/>
-          <w:caps w:val="false"/>
-          <w:smallCaps w:val="false"/>
-          <w:spacing w:val="0"/>
-          <w:sz w:val="18"/>
-          <w:szCs w:val="24"/>
-          <w:highlight w:val="green"/>
+        <w:pStyle w:val="Cuerpodetexto"/>
+        <w:numPr>
+          <w:ilvl w:val="2"/>
+          <w:numId w:val="4"/>
+        </w:numPr>
+        <w:rPr>
+          <w:highlight w:val="none"/>
+          <w:shd w:fill="00FF00" w:val="clear"/>
+        </w:rPr>
+      </w:pPr>
+      <w:r>
+        <w:rPr>
+          <w:shd w:fill="00FF00" w:val="clear"/>
         </w:rPr>
         <w:t>{{/ }}</w:t>
       </w:r>
     </w:p>
     <w:p>
       <w:pPr>
-        <w:pStyle w:val="BodyText"/>
-        <w:numPr>
-          <w:ilvl w:val="2"/>
-          <w:numId w:val="3"/>
+        <w:pStyle w:val="Cuerpodetexto"/>
+        <w:numPr>
+          <w:ilvl w:val="2"/>
+          <w:numId w:val="4"/>
         </w:numPr>
         <w:jc w:val="both"/>
         <w:rPr/>
@@ -227,8 +233,18 @@
           <w:szCs w:val="20"/>
         </w:rPr>
         <w:t xml:space="preserve"> {{solicitante.nombre}} {{solicitante.apellidos}}</w:t>
-        <w:br/>
-      </w:r>
+      </w:r>
+    </w:p>
+    <w:p>
+      <w:pPr>
+        <w:pStyle w:val="Cuerpodetexto"/>
+        <w:numPr>
+          <w:ilvl w:val="2"/>
+          <w:numId w:val="4"/>
+        </w:numPr>
+        <w:jc w:val="both"/>
+        <w:rPr/>
+      </w:pPr>
       <w:r>
         <w:rPr>
           <w:rFonts w:eastAsia="Noto Sans CJK SC" w:cs="Lohit Devanagari"/>
@@ -248,8 +264,18 @@
           <w:szCs w:val="20"/>
         </w:rPr>
         <w:t xml:space="preserve"> {{?solicitanteDatosContacto.telefonos}}{{?_is_first}}{{=#this}}{{/}}{{/}}</w:t>
-        <w:br/>
-      </w:r>
+      </w:r>
+    </w:p>
+    <w:p>
+      <w:pPr>
+        <w:pStyle w:val="Cuerpodetexto"/>
+        <w:numPr>
+          <w:ilvl w:val="2"/>
+          <w:numId w:val="4"/>
+        </w:numPr>
+        <w:jc w:val="both"/>
+        <w:rPr/>
+      </w:pPr>
       <w:r>
         <w:rPr>
           <w:rFonts w:eastAsia="Noto Sans CJK SC" w:cs="Lohit Devanagari"/>
@@ -269,8 +295,18 @@
           <w:szCs w:val="20"/>
         </w:rPr>
         <w:t xml:space="preserve"> {{?solicitanteDatosContacto.emails.stream().filter(#fObjectEquals("getPrincipal","true")).findFirst().get()}}{{email}}{{/}}</w:t>
-        <w:br/>
-      </w:r>
+      </w:r>
+    </w:p>
+    <w:p>
+      <w:pPr>
+        <w:pStyle w:val="Cuerpodetexto"/>
+        <w:numPr>
+          <w:ilvl w:val="2"/>
+          <w:numId w:val="4"/>
+        </w:numPr>
+        <w:jc w:val="both"/>
+        <w:rPr/>
+      </w:pPr>
       <w:r>
         <w:rPr>
           <w:rFonts w:eastAsia="Noto Sans CJK SC" w:cs="Lohit Devanagari"/>
@@ -290,8 +326,18 @@
           <w:szCs w:val="20"/>
         </w:rPr>
         <w:t xml:space="preserve"> {{solicitanteVinculacion.departamento.nombre}}</w:t>
-        <w:br/>
-      </w:r>
+      </w:r>
+    </w:p>
+    <w:p>
+      <w:pPr>
+        <w:pStyle w:val="Cuerpodetexto"/>
+        <w:numPr>
+          <w:ilvl w:val="2"/>
+          <w:numId w:val="4"/>
+        </w:numPr>
+        <w:jc w:val="both"/>
+        <w:rPr/>
+      </w:pPr>
       <w:r>
         <w:rPr>
           <w:rFonts w:eastAsia="Noto Sans CJK SC" w:cs="Lohit Devanagari"/>
@@ -330,18 +376,43 @@
           <w:szCs w:val="20"/>
         </w:rPr>
         <w:t>{{solicitanteVinculacion.areaConocimiento.nombre}}</w:t>
-        <w:br/>
-      </w:r>
-    </w:p>
-    <w:p>
-      <w:pPr>
-        <w:pStyle w:val="BodyText"/>
+      </w:r>
+    </w:p>
+    <w:p>
+      <w:pPr>
+        <w:pStyle w:val="Cuerpodetexto"/>
+        <w:numPr>
+          <w:ilvl w:val="2"/>
+          <w:numId w:val="4"/>
+        </w:numPr>
+        <w:jc w:val="both"/>
+        <w:rPr>
+          <w:b w:val="false"/>
+          <w:b w:val="false"/>
+          <w:bCs w:val="false"/>
+          <w:i w:val="false"/>
+          <w:i w:val="false"/>
+          <w:caps w:val="false"/>
+          <w:smallCaps w:val="false"/>
+          <w:spacing w:val="0"/>
+          <w:sz w:val="20"/>
+          <w:szCs w:val="20"/>
+        </w:rPr>
+      </w:pPr>
+      <w:r>
+        <w:rPr/>
+      </w:r>
+    </w:p>
+    <w:p>
+      <w:pPr>
+        <w:pStyle w:val="Cuerpodetexto"/>
         <w:numPr>
           <w:ilvl w:val="4"/>
-          <w:numId w:val="3"/>
+          <w:numId w:val="4"/>
         </w:numPr>
         <w:rPr>
           <w:rFonts w:ascii="Ubuntu" w:hAnsi="Ubuntu"/>
+          <w:b/>
           <w:b/>
           <w:bCs/>
           <w:sz w:val="22"/>
@@ -360,10 +431,10 @@
     </w:p>
     <w:p>
       <w:pPr>
-        <w:pStyle w:val="BodyText"/>
-        <w:numPr>
-          <w:ilvl w:val="2"/>
-          <w:numId w:val="3"/>
+        <w:pStyle w:val="Cuerpodetexto"/>
+        <w:numPr>
+          <w:ilvl w:val="2"/>
+          <w:numId w:val="4"/>
         </w:numPr>
         <w:rPr>
           <w:rFonts w:ascii="Ubuntu" w:hAnsi="Ubuntu"/>
@@ -381,10 +452,10 @@
     </w:p>
     <w:p>
       <w:pPr>
-        <w:pStyle w:val="BodyText"/>
+        <w:pStyle w:val="Cuerpodetexto"/>
         <w:numPr>
           <w:ilvl w:val="0"/>
-          <w:numId w:val="3"/>
+          <w:numId w:val="4"/>
         </w:numPr>
         <w:spacing w:lineRule="auto" w:line="276" w:before="0" w:after="140"/>
         <w:rPr/>
@@ -395,13 +466,14 @@
     </w:p>
     <w:p>
       <w:pPr>
-        <w:pStyle w:val="BodyText"/>
+        <w:pStyle w:val="Cuerpodetexto"/>
         <w:numPr>
           <w:ilvl w:val="4"/>
-          <w:numId w:val="3"/>
+          <w:numId w:val="4"/>
         </w:numPr>
         <w:rPr>
           <w:rFonts w:ascii="Ubuntu" w:hAnsi="Ubuntu"/>
+          <w:b/>
           <w:b/>
           <w:bCs/>
           <w:sz w:val="22"/>
@@ -420,10 +492,10 @@
     </w:p>
     <w:p>
       <w:pPr>
-        <w:pStyle w:val="BodyText"/>
-        <w:numPr>
-          <w:ilvl w:val="2"/>
-          <w:numId w:val="3"/>
+        <w:pStyle w:val="Cuerpodetexto"/>
+        <w:numPr>
+          <w:ilvl w:val="2"/>
+          <w:numId w:val="4"/>
         </w:numPr>
         <w:rPr>
           <w:rFonts w:ascii="Ubuntu" w:hAnsi="Ubuntu"/>
@@ -441,10 +513,10 @@
     </w:p>
     <w:p>
       <w:pPr>
-        <w:pStyle w:val="BodyText"/>
+        <w:pStyle w:val="Cuerpodetexto"/>
         <w:numPr>
           <w:ilvl w:val="0"/>
-          <w:numId w:val="3"/>
+          <w:numId w:val="4"/>
         </w:numPr>
         <w:spacing w:lineRule="auto" w:line="276" w:before="0" w:after="140"/>
         <w:rPr/>
@@ -455,13 +527,14 @@
     </w:p>
     <w:p>
       <w:pPr>
-        <w:pStyle w:val="BodyText"/>
+        <w:pStyle w:val="Cuerpodetexto"/>
         <w:numPr>
           <w:ilvl w:val="4"/>
-          <w:numId w:val="3"/>
+          <w:numId w:val="4"/>
         </w:numPr>
         <w:rPr>
           <w:rFonts w:ascii="Ubuntu" w:hAnsi="Ubuntu"/>
+          <w:b/>
           <w:b/>
           <w:bCs/>
           <w:sz w:val="22"/>
@@ -480,10 +553,10 @@
     </w:p>
     <w:p>
       <w:pPr>
-        <w:pStyle w:val="BodyText"/>
-        <w:numPr>
-          <w:ilvl w:val="2"/>
-          <w:numId w:val="3"/>
+        <w:pStyle w:val="Cuerpodetexto"/>
+        <w:numPr>
+          <w:ilvl w:val="2"/>
+          <w:numId w:val="4"/>
         </w:numPr>
         <w:rPr>
           <w:rFonts w:ascii="Ubuntu" w:hAnsi="Ubuntu"/>
@@ -524,23 +597,23 @@
     </w:p>
     <w:p>
       <w:pPr>
-        <w:pStyle w:val="BodyText"/>
-        <w:numPr>
-          <w:ilvl w:val="2"/>
-          <w:numId w:val="3"/>
-        </w:numPr>
-        <w:rPr/>
-      </w:pPr>
-      <w:r>
-        <w:rPr/>
-      </w:r>
-    </w:p>
-    <w:p>
-      <w:pPr>
-        <w:pStyle w:val="BodyText"/>
-        <w:numPr>
-          <w:ilvl w:val="2"/>
-          <w:numId w:val="3"/>
+        <w:pStyle w:val="Cuerpodetexto"/>
+        <w:numPr>
+          <w:ilvl w:val="2"/>
+          <w:numId w:val="4"/>
+        </w:numPr>
+        <w:rPr/>
+      </w:pPr>
+      <w:r>
+        <w:rPr/>
+      </w:r>
+    </w:p>
+    <w:p>
+      <w:pPr>
+        <w:pStyle w:val="Cuerpodetexto"/>
+        <w:numPr>
+          <w:ilvl w:val="2"/>
+          <w:numId w:val="4"/>
         </w:numPr>
         <w:rPr/>
       </w:pPr>
@@ -555,10 +628,10 @@
     </w:p>
     <w:p>
       <w:pPr>
-        <w:pStyle w:val="BodyText"/>
+        <w:pStyle w:val="Cuerpodetexto"/>
         <w:numPr>
           <w:ilvl w:val="4"/>
-          <w:numId w:val="3"/>
+          <w:numId w:val="4"/>
         </w:numPr>
         <w:rPr/>
       </w:pPr>
@@ -574,12 +647,13 @@
     </w:p>
     <w:p>
       <w:pPr>
-        <w:pStyle w:val="BodyText"/>
+        <w:pStyle w:val="Cuerpodetexto"/>
         <w:numPr>
           <w:ilvl w:val="4"/>
-          <w:numId w:val="3"/>
-        </w:numPr>
-        <w:rPr>
+          <w:numId w:val="4"/>
+        </w:numPr>
+        <w:rPr>
+          <w:b/>
           <w:b/>
           <w:bCs/>
           <w:sz w:val="22"/>
@@ -599,10 +673,10 @@
     </w:p>
     <w:p>
       <w:pPr>
-        <w:pStyle w:val="BodyText"/>
-        <w:numPr>
-          <w:ilvl w:val="2"/>
-          <w:numId w:val="3"/>
+        <w:pStyle w:val="Cuerpodetexto"/>
+        <w:numPr>
+          <w:ilvl w:val="2"/>
+          <w:numId w:val="4"/>
         </w:numPr>
         <w:rPr/>
       </w:pPr>
@@ -619,10 +693,10 @@
     </w:p>
     <w:p>
       <w:pPr>
-        <w:pStyle w:val="BodyText"/>
-        <w:numPr>
-          <w:ilvl w:val="2"/>
-          <w:numId w:val="3"/>
+        <w:pStyle w:val="Cuerpodetexto"/>
+        <w:numPr>
+          <w:ilvl w:val="2"/>
+          <w:numId w:val="4"/>
         </w:numPr>
         <w:rPr>
           <w:highlight w:val="green"/>
@@ -637,10 +711,10 @@
     </w:p>
     <w:p>
       <w:pPr>
-        <w:pStyle w:val="BodyText"/>
+        <w:pStyle w:val="Cuerpodetexto"/>
         <w:numPr>
           <w:ilvl w:val="0"/>
-          <w:numId w:val="3"/>
+          <w:numId w:val="4"/>
         </w:numPr>
         <w:spacing w:lineRule="auto" w:line="276" w:before="0" w:after="140"/>
         <w:rPr/>
@@ -651,13 +725,14 @@
     </w:p>
     <w:p>
       <w:pPr>
-        <w:pStyle w:val="BodyText"/>
+        <w:pStyle w:val="Cuerpodetexto"/>
         <w:numPr>
           <w:ilvl w:val="4"/>
-          <w:numId w:val="3"/>
+          <w:numId w:val="4"/>
         </w:numPr>
         <w:rPr>
           <w:rFonts w:ascii="Ubuntu" w:hAnsi="Ubuntu"/>
+          <w:b/>
           <w:b/>
           <w:bCs/>
           <w:sz w:val="22"/>
@@ -676,10 +751,10 @@
     </w:p>
     <w:p>
       <w:pPr>
-        <w:pStyle w:val="BodyText"/>
-        <w:numPr>
-          <w:ilvl w:val="2"/>
-          <w:numId w:val="3"/>
+        <w:pStyle w:val="Cuerpodetexto"/>
+        <w:numPr>
+          <w:ilvl w:val="2"/>
+          <w:numId w:val="4"/>
         </w:numPr>
         <w:rPr>
           <w:rFonts w:ascii="Ubuntu" w:hAnsi="Ubuntu"/>
@@ -697,10 +772,10 @@
     </w:p>
     <w:p>
       <w:pPr>
-        <w:pStyle w:val="BodyText"/>
-        <w:numPr>
-          <w:ilvl w:val="2"/>
-          <w:numId w:val="3"/>
+        <w:pStyle w:val="Cuerpodetexto"/>
+        <w:numPr>
+          <w:ilvl w:val="2"/>
+          <w:numId w:val="4"/>
         </w:numPr>
         <w:rPr>
           <w:highlight w:val="green"/>
@@ -715,10 +790,10 @@
     </w:p>
     <w:p>
       <w:pPr>
-        <w:pStyle w:val="BodyText"/>
-        <w:numPr>
-          <w:ilvl w:val="2"/>
-          <w:numId w:val="3"/>
+        <w:pStyle w:val="Cuerpodetexto"/>
+        <w:numPr>
+          <w:ilvl w:val="2"/>
+          <w:numId w:val="4"/>
         </w:numPr>
         <w:rPr>
           <w:rFonts w:ascii="Ubuntu" w:hAnsi="Ubuntu"/>
@@ -736,10 +811,10 @@
     </w:p>
     <w:p>
       <w:pPr>
-        <w:pStyle w:val="BodyText"/>
-        <w:numPr>
-          <w:ilvl w:val="2"/>
-          <w:numId w:val="3"/>
+        <w:pStyle w:val="Cuerpodetexto"/>
+        <w:numPr>
+          <w:ilvl w:val="2"/>
+          <w:numId w:val="4"/>
         </w:numPr>
         <w:rPr>
           <w:rFonts w:ascii="Ubuntu" w:hAnsi="Ubuntu"/>
@@ -757,10 +832,10 @@
     </w:p>
     <w:p>
       <w:pPr>
-        <w:pStyle w:val="BodyText"/>
-        <w:numPr>
-          <w:ilvl w:val="2"/>
-          <w:numId w:val="3"/>
+        <w:pStyle w:val="Cuerpodetexto"/>
+        <w:numPr>
+          <w:ilvl w:val="2"/>
+          <w:numId w:val="4"/>
         </w:numPr>
         <w:rPr>
           <w:highlight w:val="green"/>
@@ -775,10 +850,10 @@
     </w:p>
     <w:p>
       <w:pPr>
-        <w:pStyle w:val="BodyText"/>
+        <w:pStyle w:val="Cuerpodetexto"/>
         <w:numPr>
           <w:ilvl w:val="0"/>
-          <w:numId w:val="3"/>
+          <w:numId w:val="4"/>
         </w:numPr>
         <w:spacing w:lineRule="auto" w:line="276" w:before="0" w:after="140"/>
         <w:rPr/>
@@ -789,13 +864,14 @@
     </w:p>
     <w:p>
       <w:pPr>
-        <w:pStyle w:val="BodyText"/>
+        <w:pStyle w:val="Cuerpodetexto"/>
         <w:numPr>
           <w:ilvl w:val="4"/>
-          <w:numId w:val="3"/>
+          <w:numId w:val="4"/>
         </w:numPr>
         <w:rPr>
           <w:rFonts w:ascii="Ubuntu" w:hAnsi="Ubuntu"/>
+          <w:b/>
           <w:b/>
           <w:bCs/>
           <w:sz w:val="22"/>
@@ -814,10 +890,10 @@
     </w:p>
     <w:p>
       <w:pPr>
-        <w:pStyle w:val="BodyText"/>
-        <w:numPr>
-          <w:ilvl w:val="2"/>
-          <w:numId w:val="3"/>
+        <w:pStyle w:val="Cuerpodetexto"/>
+        <w:numPr>
+          <w:ilvl w:val="2"/>
+          <w:numId w:val="4"/>
         </w:numPr>
         <w:rPr/>
       </w:pPr>
@@ -862,10 +938,10 @@
     </w:p>
     <w:p>
       <w:pPr>
-        <w:pStyle w:val="BodyText"/>
-        <w:numPr>
-          <w:ilvl w:val="2"/>
-          <w:numId w:val="3"/>
+        <w:pStyle w:val="Cuerpodetexto"/>
+        <w:numPr>
+          <w:ilvl w:val="2"/>
+          <w:numId w:val="4"/>
         </w:numPr>
         <w:rPr/>
       </w:pPr>
@@ -890,10 +966,10 @@
     </w:p>
     <w:p>
       <w:pPr>
-        <w:pStyle w:val="BodyText"/>
+        <w:pStyle w:val="Cuerpodetexto"/>
         <w:numPr>
           <w:ilvl w:val="0"/>
-          <w:numId w:val="3"/>
+          <w:numId w:val="4"/>
         </w:numPr>
         <w:spacing w:lineRule="auto" w:line="276" w:before="0" w:after="140"/>
         <w:rPr/>
@@ -904,13 +980,14 @@
     </w:p>
     <w:p>
       <w:pPr>
-        <w:pStyle w:val="BodyText"/>
+        <w:pStyle w:val="Cuerpodetexto"/>
         <w:numPr>
           <w:ilvl w:val="4"/>
-          <w:numId w:val="3"/>
+          <w:numId w:val="4"/>
         </w:numPr>
         <w:rPr>
           <w:rFonts w:ascii="Ubuntu" w:hAnsi="Ubuntu"/>
+          <w:b/>
           <w:b/>
           <w:bCs/>
           <w:sz w:val="22"/>
@@ -929,10 +1006,10 @@
     </w:p>
     <w:p>
       <w:pPr>
-        <w:pStyle w:val="BodyText"/>
-        <w:numPr>
-          <w:ilvl w:val="2"/>
-          <w:numId w:val="3"/>
+        <w:pStyle w:val="Cuerpodetexto"/>
+        <w:numPr>
+          <w:ilvl w:val="2"/>
+          <w:numId w:val="4"/>
         </w:numPr>
         <w:rPr>
           <w:rFonts w:ascii="Ubuntu" w:hAnsi="Ubuntu"/>
@@ -950,26 +1027,27 @@
     </w:p>
     <w:p>
       <w:pPr>
-        <w:pStyle w:val="BodyText"/>
-        <w:numPr>
-          <w:ilvl w:val="2"/>
-          <w:numId w:val="3"/>
-        </w:numPr>
-        <w:rPr/>
-      </w:pPr>
-      <w:r>
-        <w:rPr/>
-      </w:r>
-    </w:p>
-    <w:p>
-      <w:pPr>
-        <w:pStyle w:val="BodyText"/>
+        <w:pStyle w:val="Cuerpodetexto"/>
+        <w:numPr>
+          <w:ilvl w:val="2"/>
+          <w:numId w:val="4"/>
+        </w:numPr>
+        <w:rPr/>
+      </w:pPr>
+      <w:r>
+        <w:rPr/>
+      </w:r>
+    </w:p>
+    <w:p>
+      <w:pPr>
+        <w:pStyle w:val="Cuerpodetexto"/>
         <w:numPr>
           <w:ilvl w:val="4"/>
-          <w:numId w:val="3"/>
+          <w:numId w:val="4"/>
         </w:numPr>
         <w:rPr>
           <w:rFonts w:ascii="Ubuntu" w:hAnsi="Ubuntu"/>
+          <w:b/>
           <w:b/>
           <w:bCs/>
           <w:sz w:val="22"/>
@@ -1020,9 +1098,10 @@
           <w:p>
             <w:pPr>
               <w:pStyle w:val="Contenidodelatabla"/>
+              <w:widowControl w:val="false"/>
               <w:numPr>
                 <w:ilvl w:val="0"/>
-                <w:numId w:val="3"/>
+                <w:numId w:val="4"/>
               </w:numPr>
               <w:rPr>
                 <w:sz w:val="20"/>
@@ -1054,9 +1133,10 @@
           <w:p>
             <w:pPr>
               <w:pStyle w:val="Contenidodelatabla"/>
+              <w:widowControl w:val="false"/>
               <w:numPr>
                 <w:ilvl w:val="0"/>
-                <w:numId w:val="3"/>
+                <w:numId w:val="4"/>
               </w:numPr>
               <w:rPr>
                 <w:sz w:val="20"/>
@@ -1088,9 +1168,10 @@
           <w:p>
             <w:pPr>
               <w:pStyle w:val="Contenidodelatabla"/>
+              <w:widowControl w:val="false"/>
               <w:numPr>
                 <w:ilvl w:val="0"/>
-                <w:numId w:val="3"/>
+                <w:numId w:val="4"/>
               </w:numPr>
               <w:rPr>
                 <w:sz w:val="20"/>
@@ -1122,9 +1203,10 @@
           <w:p>
             <w:pPr>
               <w:pStyle w:val="Contenidodelatabla"/>
+              <w:widowControl w:val="false"/>
               <w:numPr>
                 <w:ilvl w:val="0"/>
-                <w:numId w:val="3"/>
+                <w:numId w:val="4"/>
               </w:numPr>
               <w:rPr>
                 <w:sz w:val="20"/>
@@ -1150,7 +1232,7 @@
         <w:pStyle w:val="Contenidodelatabla"/>
         <w:numPr>
           <w:ilvl w:val="2"/>
-          <w:numId w:val="3"/>
+          <w:numId w:val="4"/>
         </w:numPr>
         <w:rPr>
           <w:highlight w:val="green"/>
@@ -1196,9 +1278,10 @@
           <w:p>
             <w:pPr>
               <w:pStyle w:val="Contenidodelatabla"/>
+              <w:widowControl w:val="false"/>
               <w:numPr>
                 <w:ilvl w:val="0"/>
-                <w:numId w:val="3"/>
+                <w:numId w:val="4"/>
               </w:numPr>
               <w:rPr/>
             </w:pPr>
@@ -1224,9 +1307,10 @@
           <w:p>
             <w:pPr>
               <w:pStyle w:val="Contenidodelatabla"/>
+              <w:widowControl w:val="false"/>
               <w:numPr>
                 <w:ilvl w:val="0"/>
-                <w:numId w:val="3"/>
+                <w:numId w:val="4"/>
               </w:numPr>
               <w:rPr/>
             </w:pPr>
@@ -1252,9 +1336,10 @@
           <w:p>
             <w:pPr>
               <w:pStyle w:val="Contenidodelatabla"/>
+              <w:widowControl w:val="false"/>
               <w:numPr>
                 <w:ilvl w:val="0"/>
-                <w:numId w:val="3"/>
+                <w:numId w:val="4"/>
               </w:numPr>
               <w:rPr/>
             </w:pPr>
@@ -1280,9 +1365,10 @@
           <w:p>
             <w:pPr>
               <w:pStyle w:val="Contenidodelatabla"/>
+              <w:widowControl w:val="false"/>
               <w:numPr>
                 <w:ilvl w:val="0"/>
-                <w:numId w:val="3"/>
+                <w:numId w:val="4"/>
               </w:numPr>
               <w:rPr/>
             </w:pPr>
@@ -1303,7 +1389,7 @@
         <w:pStyle w:val="Contenidodelatabla"/>
         <w:numPr>
           <w:ilvl w:val="4"/>
-          <w:numId w:val="3"/>
+          <w:numId w:val="4"/>
         </w:numPr>
         <w:rPr/>
       </w:pPr>
@@ -1330,7 +1416,7 @@
         <w:pStyle w:val="Normal"/>
         <w:numPr>
           <w:ilvl w:val="0"/>
-          <w:numId w:val="2"/>
+          <w:numId w:val="3"/>
         </w:numPr>
         <w:spacing w:before="0" w:after="0"/>
         <w:jc w:val="both"/>
@@ -1410,12 +1496,13 @@
     </w:p>
     <w:p>
       <w:pPr>
-        <w:pStyle w:val="BodyText"/>
-        <w:numPr>
-          <w:ilvl w:val="2"/>
-          <w:numId w:val="2"/>
-        </w:numPr>
-        <w:rPr>
+        <w:pStyle w:val="Cuerpodetexto"/>
+        <w:numPr>
+          <w:ilvl w:val="2"/>
+          <w:numId w:val="3"/>
+        </w:numPr>
+        <w:rPr>
+          <w:b/>
           <w:b/>
           <w:bCs/>
           <w:sz w:val="28"/>
@@ -1434,10 +1521,10 @@
     </w:p>
     <w:p>
       <w:pPr>
-        <w:pStyle w:val="BodyText"/>
-        <w:numPr>
-          <w:ilvl w:val="2"/>
-          <w:numId w:val="2"/>
+        <w:pStyle w:val="Cuerpodetexto"/>
+        <w:numPr>
+          <w:ilvl w:val="2"/>
+          <w:numId w:val="3"/>
         </w:numPr>
         <w:rPr>
           <w:highlight w:val="darkYellow"/>
@@ -1476,13 +1563,15 @@
           </w:tcPr>
           <w:p>
             <w:pPr>
-              <w:pStyle w:val="BodyText"/>
+              <w:pStyle w:val="Cuerpodetexto"/>
+              <w:widowControl w:val="false"/>
               <w:numPr>
                 <w:ilvl w:val="4"/>
-                <w:numId w:val="2"/>
+                <w:numId w:val="3"/>
               </w:numPr>
               <w:spacing w:before="0" w:after="140"/>
               <w:rPr>
+                <w:b/>
                 <w:b/>
                 <w:bCs/>
                 <w:sz w:val="24"/>
@@ -1504,10 +1593,10 @@
     </w:tbl>
     <w:p>
       <w:pPr>
-        <w:pStyle w:val="BodyText"/>
-        <w:numPr>
-          <w:ilvl w:val="2"/>
-          <w:numId w:val="2"/>
+        <w:pStyle w:val="Cuerpodetexto"/>
+        <w:numPr>
+          <w:ilvl w:val="2"/>
+          <w:numId w:val="3"/>
         </w:numPr>
         <w:rPr>
           <w:highlight w:val="darkYellow"/>
@@ -1522,10 +1611,10 @@
     </w:p>
     <w:p>
       <w:pPr>
-        <w:pStyle w:val="BodyText"/>
+        <w:pStyle w:val="Cuerpodetexto"/>
         <w:numPr>
           <w:ilvl w:val="4"/>
-          <w:numId w:val="2"/>
+          <w:numId w:val="3"/>
         </w:numPr>
         <w:rPr>
           <w:highlight w:val="darkYellow"/>
@@ -1540,12 +1629,13 @@
     </w:p>
     <w:p>
       <w:pPr>
-        <w:pStyle w:val="BodyText"/>
+        <w:pStyle w:val="Cuerpodetexto"/>
         <w:numPr>
           <w:ilvl w:val="4"/>
-          <w:numId w:val="2"/>
-        </w:numPr>
-        <w:rPr>
+          <w:numId w:val="3"/>
+        </w:numPr>
+        <w:rPr>
+          <w:b/>
           <w:b/>
           <w:bCs/>
           <w:sz w:val="24"/>
@@ -1564,10 +1654,10 @@
     </w:p>
     <w:p>
       <w:pPr>
-        <w:pStyle w:val="BodyText"/>
+        <w:pStyle w:val="Cuerpodetexto"/>
         <w:numPr>
           <w:ilvl w:val="4"/>
-          <w:numId w:val="2"/>
+          <w:numId w:val="3"/>
         </w:numPr>
         <w:rPr>
           <w:highlight w:val="darkYellow"/>
@@ -1582,10 +1672,10 @@
     </w:p>
     <w:p>
       <w:pPr>
-        <w:pStyle w:val="BodyText"/>
-        <w:numPr>
-          <w:ilvl w:val="2"/>
-          <w:numId w:val="2"/>
+        <w:pStyle w:val="Cuerpodetexto"/>
+        <w:numPr>
+          <w:ilvl w:val="2"/>
+          <w:numId w:val="3"/>
         </w:numPr>
         <w:rPr/>
       </w:pPr>
@@ -1596,10 +1686,10 @@
     </w:p>
     <w:p>
       <w:pPr>
-        <w:pStyle w:val="BodyText"/>
+        <w:pStyle w:val="Cuerpodetexto"/>
         <w:numPr>
           <w:ilvl w:val="0"/>
-          <w:numId w:val="2"/>
+          <w:numId w:val="3"/>
         </w:numPr>
         <w:rPr/>
       </w:pPr>
@@ -1610,10 +1700,10 @@
     </w:p>
     <w:p>
       <w:pPr>
-        <w:pStyle w:val="BodyText"/>
+        <w:pStyle w:val="Cuerpodetexto"/>
         <w:numPr>
           <w:ilvl w:val="0"/>
-          <w:numId w:val="2"/>
+          <w:numId w:val="3"/>
         </w:numPr>
         <w:rPr/>
       </w:pPr>
@@ -1624,10 +1714,10 @@
     </w:p>
     <w:p>
       <w:pPr>
-        <w:pStyle w:val="BodyText"/>
+        <w:pStyle w:val="Cuerpodetexto"/>
         <w:numPr>
           <w:ilvl w:val="0"/>
-          <w:numId w:val="2"/>
+          <w:numId w:val="3"/>
         </w:numPr>
         <w:rPr/>
       </w:pPr>
@@ -1638,10 +1728,10 @@
     </w:p>
     <w:p>
       <w:pPr>
-        <w:pStyle w:val="BodyText"/>
+        <w:pStyle w:val="Cuerpodetexto"/>
         <w:numPr>
           <w:ilvl w:val="0"/>
-          <w:numId w:val="2"/>
+          <w:numId w:val="3"/>
         </w:numPr>
         <w:rPr/>
       </w:pPr>
@@ -1652,10 +1742,10 @@
     </w:p>
     <w:p>
       <w:pPr>
-        <w:pStyle w:val="BodyText"/>
+        <w:pStyle w:val="Cuerpodetexto"/>
         <w:numPr>
           <w:ilvl w:val="0"/>
-          <w:numId w:val="2"/>
+          <w:numId w:val="3"/>
         </w:numPr>
         <w:rPr/>
       </w:pPr>
@@ -1666,10 +1756,10 @@
     </w:p>
     <w:p>
       <w:pPr>
-        <w:pStyle w:val="BodyText"/>
-        <w:numPr>
-          <w:ilvl w:val="2"/>
-          <w:numId w:val="2"/>
+        <w:pStyle w:val="Cuerpodetexto"/>
+        <w:numPr>
+          <w:ilvl w:val="2"/>
+          <w:numId w:val="3"/>
         </w:numPr>
         <w:rPr/>
       </w:pPr>
@@ -1680,10 +1770,10 @@
     </w:p>
     <w:p>
       <w:pPr>
-        <w:pStyle w:val="BodyText"/>
-        <w:numPr>
-          <w:ilvl w:val="2"/>
-          <w:numId w:val="2"/>
+        <w:pStyle w:val="Cuerpodetexto"/>
+        <w:numPr>
+          <w:ilvl w:val="2"/>
+          <w:numId w:val="3"/>
         </w:numPr>
         <w:rPr/>
       </w:pPr>
@@ -1694,10 +1784,10 @@
     </w:p>
     <w:p>
       <w:pPr>
-        <w:pStyle w:val="BodyText"/>
-        <w:numPr>
-          <w:ilvl w:val="2"/>
-          <w:numId w:val="2"/>
+        <w:pStyle w:val="Cuerpodetexto"/>
+        <w:numPr>
+          <w:ilvl w:val="2"/>
+          <w:numId w:val="3"/>
         </w:numPr>
         <w:rPr/>
       </w:pPr>
@@ -1708,10 +1798,10 @@
     </w:p>
     <w:p>
       <w:pPr>
-        <w:pStyle w:val="BodyText"/>
-        <w:numPr>
-          <w:ilvl w:val="2"/>
-          <w:numId w:val="2"/>
+        <w:pStyle w:val="Cuerpodetexto"/>
+        <w:numPr>
+          <w:ilvl w:val="2"/>
+          <w:numId w:val="3"/>
         </w:numPr>
         <w:rPr>
           <w:highlight w:val="darkYellow"/>
@@ -1750,13 +1840,15 @@
           </w:tcPr>
           <w:p>
             <w:pPr>
-              <w:pStyle w:val="BodyText"/>
+              <w:pStyle w:val="Cuerpodetexto"/>
+              <w:widowControl w:val="false"/>
               <w:numPr>
                 <w:ilvl w:val="4"/>
-                <w:numId w:val="2"/>
+                <w:numId w:val="3"/>
               </w:numPr>
               <w:spacing w:before="0" w:after="140"/>
               <w:rPr>
+                <w:b/>
                 <w:b/>
                 <w:bCs/>
                 <w:sz w:val="24"/>
@@ -1778,10 +1870,10 @@
     </w:tbl>
     <w:p>
       <w:pPr>
-        <w:pStyle w:val="BodyText"/>
-        <w:numPr>
-          <w:ilvl w:val="2"/>
-          <w:numId w:val="2"/>
+        <w:pStyle w:val="Cuerpodetexto"/>
+        <w:numPr>
+          <w:ilvl w:val="2"/>
+          <w:numId w:val="3"/>
         </w:numPr>
         <w:rPr>
           <w:highlight w:val="darkYellow"/>
@@ -1796,10 +1888,10 @@
     </w:p>
     <w:p>
       <w:pPr>
-        <w:pStyle w:val="BodyText"/>
+        <w:pStyle w:val="Cuerpodetexto"/>
         <w:numPr>
           <w:ilvl w:val="4"/>
-          <w:numId w:val="2"/>
+          <w:numId w:val="3"/>
         </w:numPr>
         <w:rPr>
           <w:highlight w:val="darkYellow"/>
@@ -1814,12 +1906,13 @@
     </w:p>
     <w:p>
       <w:pPr>
-        <w:pStyle w:val="BodyText"/>
+        <w:pStyle w:val="Cuerpodetexto"/>
         <w:numPr>
           <w:ilvl w:val="4"/>
-          <w:numId w:val="2"/>
-        </w:numPr>
-        <w:rPr>
+          <w:numId w:val="3"/>
+        </w:numPr>
+        <w:rPr>
+          <w:b/>
           <w:b/>
           <w:bCs/>
           <w:sz w:val="24"/>
@@ -1838,10 +1931,10 @@
     </w:p>
     <w:p>
       <w:pPr>
-        <w:pStyle w:val="BodyText"/>
+        <w:pStyle w:val="Cuerpodetexto"/>
         <w:numPr>
           <w:ilvl w:val="4"/>
-          <w:numId w:val="2"/>
+          <w:numId w:val="3"/>
         </w:numPr>
         <w:rPr>
           <w:highlight w:val="darkYellow"/>
@@ -1856,10 +1949,10 @@
     </w:p>
     <w:p>
       <w:pPr>
-        <w:pStyle w:val="BodyText"/>
-        <w:numPr>
-          <w:ilvl w:val="2"/>
-          <w:numId w:val="2"/>
+        <w:pStyle w:val="Cuerpodetexto"/>
+        <w:numPr>
+          <w:ilvl w:val="2"/>
+          <w:numId w:val="3"/>
         </w:numPr>
         <w:rPr/>
       </w:pPr>
@@ -1870,10 +1963,10 @@
     </w:p>
     <w:p>
       <w:pPr>
-        <w:pStyle w:val="BodyText"/>
-        <w:numPr>
-          <w:ilvl w:val="2"/>
-          <w:numId w:val="2"/>
+        <w:pStyle w:val="Cuerpodetexto"/>
+        <w:numPr>
+          <w:ilvl w:val="2"/>
+          <w:numId w:val="3"/>
         </w:numPr>
         <w:rPr/>
       </w:pPr>
@@ -1884,7 +1977,7 @@
     </w:p>
     <w:p>
       <w:pPr>
-        <w:pStyle w:val="BodyText"/>
+        <w:pStyle w:val="Cuerpodetexto"/>
         <w:rPr/>
       </w:pPr>
       <w:r>
@@ -1894,10 +1987,10 @@
     </w:p>
     <w:p>
       <w:pPr>
-        <w:pStyle w:val="BodyText"/>
-        <w:numPr>
-          <w:ilvl w:val="2"/>
-          <w:numId w:val="2"/>
+        <w:pStyle w:val="Cuerpodetexto"/>
+        <w:numPr>
+          <w:ilvl w:val="2"/>
+          <w:numId w:val="3"/>
         </w:numPr>
         <w:rPr>
           <w:highlight w:val="darkYellow"/>
@@ -1936,10 +2029,11 @@
           </w:tcPr>
           <w:p>
             <w:pPr>
-              <w:pStyle w:val="BodyText"/>
+              <w:pStyle w:val="Cuerpodetexto"/>
+              <w:widowControl w:val="false"/>
               <w:numPr>
                 <w:ilvl w:val="4"/>
-                <w:numId w:val="2"/>
+                <w:numId w:val="3"/>
               </w:numPr>
               <w:spacing w:before="0" w:after="140"/>
               <w:rPr/>
@@ -1963,10 +2057,10 @@
     </w:tbl>
     <w:p>
       <w:pPr>
-        <w:pStyle w:val="BodyText"/>
-        <w:numPr>
-          <w:ilvl w:val="2"/>
-          <w:numId w:val="2"/>
+        <w:pStyle w:val="Cuerpodetexto"/>
+        <w:numPr>
+          <w:ilvl w:val="2"/>
+          <w:numId w:val="3"/>
         </w:numPr>
         <w:rPr>
           <w:highlight w:val="darkYellow"/>
@@ -1981,10 +2075,10 @@
     </w:p>
     <w:p>
       <w:pPr>
-        <w:pStyle w:val="BodyText"/>
+        <w:pStyle w:val="Cuerpodetexto"/>
         <w:numPr>
           <w:ilvl w:val="4"/>
-          <w:numId w:val="2"/>
+          <w:numId w:val="3"/>
         </w:numPr>
         <w:rPr>
           <w:highlight w:val="darkYellow"/>
@@ -1999,12 +2093,13 @@
     </w:p>
     <w:p>
       <w:pPr>
-        <w:pStyle w:val="BodyText"/>
+        <w:pStyle w:val="Cuerpodetexto"/>
         <w:numPr>
           <w:ilvl w:val="4"/>
-          <w:numId w:val="2"/>
-        </w:numPr>
-        <w:rPr>
+          <w:numId w:val="3"/>
+        </w:numPr>
+        <w:rPr>
+          <w:b/>
           <w:b/>
           <w:bCs/>
           <w:sz w:val="24"/>
@@ -2023,10 +2118,10 @@
     </w:p>
     <w:p>
       <w:pPr>
-        <w:pStyle w:val="BodyText"/>
+        <w:pStyle w:val="Cuerpodetexto"/>
         <w:numPr>
           <w:ilvl w:val="4"/>
-          <w:numId w:val="2"/>
+          <w:numId w:val="3"/>
         </w:numPr>
         <w:rPr>
           <w:highlight w:val="darkYellow"/>
@@ -2041,10 +2136,10 @@
     </w:p>
     <w:p>
       <w:pPr>
-        <w:pStyle w:val="BodyText"/>
-        <w:numPr>
-          <w:ilvl w:val="2"/>
-          <w:numId w:val="2"/>
+        <w:pStyle w:val="Cuerpodetexto"/>
+        <w:numPr>
+          <w:ilvl w:val="2"/>
+          <w:numId w:val="3"/>
         </w:numPr>
         <w:rPr/>
       </w:pPr>
@@ -2055,10 +2150,10 @@
     </w:p>
     <w:p>
       <w:pPr>
-        <w:pStyle w:val="BodyText"/>
-        <w:numPr>
-          <w:ilvl w:val="2"/>
-          <w:numId w:val="2"/>
+        <w:pStyle w:val="Cuerpodetexto"/>
+        <w:numPr>
+          <w:ilvl w:val="2"/>
+          <w:numId w:val="3"/>
         </w:numPr>
         <w:rPr/>
       </w:pPr>
@@ -2069,19 +2164,19 @@
     </w:p>
     <w:p>
       <w:pPr>
-        <w:pStyle w:val="BodyText"/>
-        <w:rPr/>
-      </w:pPr>
-      <w:r>
-        <w:rPr/>
-      </w:r>
-    </w:p>
-    <w:p>
-      <w:pPr>
-        <w:pStyle w:val="BodyText"/>
-        <w:numPr>
-          <w:ilvl w:val="2"/>
-          <w:numId w:val="2"/>
+        <w:pStyle w:val="Cuerpodetexto"/>
+        <w:rPr/>
+      </w:pPr>
+      <w:r>
+        <w:rPr/>
+      </w:r>
+    </w:p>
+    <w:p>
+      <w:pPr>
+        <w:pStyle w:val="Cuerpodetexto"/>
+        <w:numPr>
+          <w:ilvl w:val="2"/>
+          <w:numId w:val="3"/>
         </w:numPr>
         <w:rPr/>
       </w:pPr>
@@ -2092,10 +2187,10 @@
     </w:p>
     <w:p>
       <w:pPr>
-        <w:pStyle w:val="BodyText"/>
-        <w:numPr>
-          <w:ilvl w:val="2"/>
-          <w:numId w:val="2"/>
+        <w:pStyle w:val="Cuerpodetexto"/>
+        <w:numPr>
+          <w:ilvl w:val="2"/>
+          <w:numId w:val="3"/>
         </w:numPr>
         <w:rPr/>
       </w:pPr>
@@ -2106,19 +2201,19 @@
     </w:p>
     <w:p>
       <w:pPr>
-        <w:pStyle w:val="BodyText"/>
-        <w:rPr/>
-      </w:pPr>
-      <w:r>
-        <w:rPr/>
-      </w:r>
-    </w:p>
-    <w:p>
-      <w:pPr>
-        <w:pStyle w:val="BodyText"/>
-        <w:numPr>
-          <w:ilvl w:val="2"/>
-          <w:numId w:val="2"/>
+        <w:pStyle w:val="Cuerpodetexto"/>
+        <w:rPr/>
+      </w:pPr>
+      <w:r>
+        <w:rPr/>
+      </w:r>
+    </w:p>
+    <w:p>
+      <w:pPr>
+        <w:pStyle w:val="Cuerpodetexto"/>
+        <w:numPr>
+          <w:ilvl w:val="2"/>
+          <w:numId w:val="3"/>
         </w:numPr>
         <w:rPr/>
       </w:pPr>
@@ -2129,10 +2224,10 @@
     </w:p>
     <w:p>
       <w:pPr>
-        <w:pStyle w:val="BodyText"/>
-        <w:numPr>
-          <w:ilvl w:val="2"/>
-          <w:numId w:val="2"/>
+        <w:pStyle w:val="Cuerpodetexto"/>
+        <w:numPr>
+          <w:ilvl w:val="2"/>
+          <w:numId w:val="3"/>
         </w:numPr>
         <w:rPr/>
       </w:pPr>
@@ -2143,19 +2238,19 @@
     </w:p>
     <w:p>
       <w:pPr>
-        <w:pStyle w:val="BodyText"/>
-        <w:rPr/>
-      </w:pPr>
-      <w:r>
-        <w:rPr/>
-      </w:r>
-    </w:p>
-    <w:p>
-      <w:pPr>
-        <w:pStyle w:val="BodyText"/>
-        <w:numPr>
-          <w:ilvl w:val="2"/>
-          <w:numId w:val="2"/>
+        <w:pStyle w:val="Cuerpodetexto"/>
+        <w:rPr/>
+      </w:pPr>
+      <w:r>
+        <w:rPr/>
+      </w:r>
+    </w:p>
+    <w:p>
+      <w:pPr>
+        <w:pStyle w:val="Cuerpodetexto"/>
+        <w:numPr>
+          <w:ilvl w:val="2"/>
+          <w:numId w:val="3"/>
         </w:numPr>
         <w:rPr/>
       </w:pPr>
@@ -2166,10 +2261,10 @@
     </w:p>
     <w:p>
       <w:pPr>
-        <w:pStyle w:val="BodyText"/>
-        <w:numPr>
-          <w:ilvl w:val="2"/>
-          <w:numId w:val="2"/>
+        <w:pStyle w:val="Cuerpodetexto"/>
+        <w:numPr>
+          <w:ilvl w:val="2"/>
+          <w:numId w:val="3"/>
         </w:numPr>
         <w:rPr/>
       </w:pPr>
@@ -2180,19 +2275,19 @@
     </w:p>
     <w:p>
       <w:pPr>
-        <w:pStyle w:val="BodyText"/>
-        <w:rPr/>
-      </w:pPr>
-      <w:r>
-        <w:rPr/>
-      </w:r>
-    </w:p>
-    <w:p>
-      <w:pPr>
-        <w:pStyle w:val="BodyText"/>
-        <w:numPr>
-          <w:ilvl w:val="2"/>
-          <w:numId w:val="2"/>
+        <w:pStyle w:val="Cuerpodetexto"/>
+        <w:rPr/>
+      </w:pPr>
+      <w:r>
+        <w:rPr/>
+      </w:r>
+    </w:p>
+    <w:p>
+      <w:pPr>
+        <w:pStyle w:val="Cuerpodetexto"/>
+        <w:numPr>
+          <w:ilvl w:val="2"/>
+          <w:numId w:val="3"/>
         </w:numPr>
         <w:rPr/>
       </w:pPr>
@@ -2203,10 +2298,10 @@
     </w:p>
     <w:p>
       <w:pPr>
-        <w:pStyle w:val="BodyText"/>
-        <w:numPr>
-          <w:ilvl w:val="2"/>
-          <w:numId w:val="2"/>
+        <w:pStyle w:val="Cuerpodetexto"/>
+        <w:numPr>
+          <w:ilvl w:val="2"/>
+          <w:numId w:val="3"/>
         </w:numPr>
         <w:rPr/>
       </w:pPr>
@@ -2217,19 +2312,19 @@
     </w:p>
     <w:p>
       <w:pPr>
-        <w:pStyle w:val="BodyText"/>
-        <w:rPr/>
-      </w:pPr>
-      <w:r>
-        <w:rPr/>
-      </w:r>
-    </w:p>
-    <w:p>
-      <w:pPr>
-        <w:pStyle w:val="BodyText"/>
-        <w:numPr>
-          <w:ilvl w:val="2"/>
-          <w:numId w:val="2"/>
+        <w:pStyle w:val="Cuerpodetexto"/>
+        <w:rPr/>
+      </w:pPr>
+      <w:r>
+        <w:rPr/>
+      </w:r>
+    </w:p>
+    <w:p>
+      <w:pPr>
+        <w:pStyle w:val="Cuerpodetexto"/>
+        <w:numPr>
+          <w:ilvl w:val="2"/>
+          <w:numId w:val="3"/>
         </w:numPr>
         <w:rPr/>
       </w:pPr>
@@ -2240,10 +2335,10 @@
     </w:p>
     <w:p>
       <w:pPr>
-        <w:pStyle w:val="BodyText"/>
-        <w:numPr>
-          <w:ilvl w:val="2"/>
-          <w:numId w:val="2"/>
+        <w:pStyle w:val="Cuerpodetexto"/>
+        <w:numPr>
+          <w:ilvl w:val="2"/>
+          <w:numId w:val="3"/>
         </w:numPr>
         <w:rPr/>
       </w:pPr>
@@ -2254,19 +2349,19 @@
     </w:p>
     <w:p>
       <w:pPr>
-        <w:pStyle w:val="BodyText"/>
-        <w:rPr/>
-      </w:pPr>
-      <w:r>
-        <w:rPr/>
-      </w:r>
-    </w:p>
-    <w:p>
-      <w:pPr>
-        <w:pStyle w:val="BodyText"/>
-        <w:numPr>
-          <w:ilvl w:val="2"/>
-          <w:numId w:val="2"/>
+        <w:pStyle w:val="Cuerpodetexto"/>
+        <w:rPr/>
+      </w:pPr>
+      <w:r>
+        <w:rPr/>
+      </w:r>
+    </w:p>
+    <w:p>
+      <w:pPr>
+        <w:pStyle w:val="Cuerpodetexto"/>
+        <w:numPr>
+          <w:ilvl w:val="2"/>
+          <w:numId w:val="3"/>
         </w:numPr>
         <w:rPr/>
       </w:pPr>
@@ -2277,10 +2372,10 @@
     </w:p>
     <w:p>
       <w:pPr>
-        <w:pStyle w:val="BodyText"/>
-        <w:numPr>
-          <w:ilvl w:val="2"/>
-          <w:numId w:val="2"/>
+        <w:pStyle w:val="Cuerpodetexto"/>
+        <w:numPr>
+          <w:ilvl w:val="2"/>
+          <w:numId w:val="3"/>
         </w:numPr>
         <w:rPr/>
       </w:pPr>
@@ -2291,19 +2386,19 @@
     </w:p>
     <w:p>
       <w:pPr>
-        <w:pStyle w:val="BodyText"/>
-        <w:rPr/>
-      </w:pPr>
-      <w:r>
-        <w:rPr/>
-      </w:r>
-    </w:p>
-    <w:p>
-      <w:pPr>
-        <w:pStyle w:val="BodyText"/>
-        <w:numPr>
-          <w:ilvl w:val="2"/>
-          <w:numId w:val="2"/>
+        <w:pStyle w:val="Cuerpodetexto"/>
+        <w:rPr/>
+      </w:pPr>
+      <w:r>
+        <w:rPr/>
+      </w:r>
+    </w:p>
+    <w:p>
+      <w:pPr>
+        <w:pStyle w:val="Cuerpodetexto"/>
+        <w:numPr>
+          <w:ilvl w:val="2"/>
+          <w:numId w:val="3"/>
         </w:numPr>
         <w:rPr/>
       </w:pPr>
@@ -2314,10 +2409,10 @@
     </w:p>
     <w:p>
       <w:pPr>
-        <w:pStyle w:val="BodyText"/>
-        <w:numPr>
-          <w:ilvl w:val="2"/>
-          <w:numId w:val="2"/>
+        <w:pStyle w:val="Cuerpodetexto"/>
+        <w:numPr>
+          <w:ilvl w:val="2"/>
+          <w:numId w:val="3"/>
         </w:numPr>
         <w:rPr/>
       </w:pPr>
@@ -2328,19 +2423,19 @@
     </w:p>
     <w:p>
       <w:pPr>
-        <w:pStyle w:val="BodyText"/>
-        <w:rPr/>
-      </w:pPr>
-      <w:r>
-        <w:rPr/>
-      </w:r>
-    </w:p>
-    <w:p>
-      <w:pPr>
-        <w:pStyle w:val="BodyText"/>
-        <w:numPr>
-          <w:ilvl w:val="2"/>
-          <w:numId w:val="2"/>
+        <w:pStyle w:val="Cuerpodetexto"/>
+        <w:rPr/>
+      </w:pPr>
+      <w:r>
+        <w:rPr/>
+      </w:r>
+    </w:p>
+    <w:p>
+      <w:pPr>
+        <w:pStyle w:val="Cuerpodetexto"/>
+        <w:numPr>
+          <w:ilvl w:val="2"/>
+          <w:numId w:val="3"/>
         </w:numPr>
         <w:rPr/>
       </w:pPr>
@@ -2351,10 +2446,10 @@
     </w:p>
     <w:p>
       <w:pPr>
-        <w:pStyle w:val="BodyText"/>
-        <w:numPr>
-          <w:ilvl w:val="2"/>
-          <w:numId w:val="2"/>
+        <w:pStyle w:val="Cuerpodetexto"/>
+        <w:numPr>
+          <w:ilvl w:val="2"/>
+          <w:numId w:val="3"/>
         </w:numPr>
         <w:rPr/>
       </w:pPr>
@@ -2365,19 +2460,19 @@
     </w:p>
     <w:p>
       <w:pPr>
-        <w:pStyle w:val="BodyText"/>
-        <w:rPr/>
-      </w:pPr>
-      <w:r>
-        <w:rPr/>
-      </w:r>
-    </w:p>
-    <w:p>
-      <w:pPr>
-        <w:pStyle w:val="BodyText"/>
-        <w:numPr>
-          <w:ilvl w:val="2"/>
-          <w:numId w:val="2"/>
+        <w:pStyle w:val="Cuerpodetexto"/>
+        <w:rPr/>
+      </w:pPr>
+      <w:r>
+        <w:rPr/>
+      </w:r>
+    </w:p>
+    <w:p>
+      <w:pPr>
+        <w:pStyle w:val="Cuerpodetexto"/>
+        <w:numPr>
+          <w:ilvl w:val="2"/>
+          <w:numId w:val="3"/>
         </w:numPr>
         <w:rPr>
           <w:highlight w:val="darkYellow"/>
@@ -2416,13 +2511,15 @@
           </w:tcPr>
           <w:p>
             <w:pPr>
-              <w:pStyle w:val="BodyText"/>
+              <w:pStyle w:val="Cuerpodetexto"/>
+              <w:widowControl w:val="false"/>
               <w:numPr>
                 <w:ilvl w:val="4"/>
-                <w:numId w:val="2"/>
+                <w:numId w:val="3"/>
               </w:numPr>
               <w:spacing w:before="0" w:after="140"/>
               <w:rPr>
+                <w:b/>
                 <w:b/>
                 <w:bCs/>
                 <w:sz w:val="24"/>
@@ -2444,10 +2541,10 @@
     </w:tbl>
     <w:p>
       <w:pPr>
-        <w:pStyle w:val="BodyText"/>
-        <w:numPr>
-          <w:ilvl w:val="2"/>
-          <w:numId w:val="2"/>
+        <w:pStyle w:val="Cuerpodetexto"/>
+        <w:numPr>
+          <w:ilvl w:val="2"/>
+          <w:numId w:val="3"/>
         </w:numPr>
         <w:rPr>
           <w:highlight w:val="darkYellow"/>
@@ -2462,10 +2559,10 @@
     </w:p>
     <w:p>
       <w:pPr>
-        <w:pStyle w:val="BodyText"/>
+        <w:pStyle w:val="Cuerpodetexto"/>
         <w:numPr>
           <w:ilvl w:val="4"/>
-          <w:numId w:val="2"/>
+          <w:numId w:val="3"/>
         </w:numPr>
         <w:rPr>
           <w:highlight w:val="darkYellow"/>
@@ -2480,12 +2577,13 @@
     </w:p>
     <w:p>
       <w:pPr>
-        <w:pStyle w:val="BodyText"/>
+        <w:pStyle w:val="Cuerpodetexto"/>
         <w:numPr>
           <w:ilvl w:val="4"/>
-          <w:numId w:val="2"/>
-        </w:numPr>
-        <w:rPr>
+          <w:numId w:val="3"/>
+        </w:numPr>
+        <w:rPr>
+          <w:b/>
           <w:b/>
           <w:bCs/>
           <w:sz w:val="24"/>
@@ -2504,10 +2602,10 @@
     </w:p>
     <w:p>
       <w:pPr>
-        <w:pStyle w:val="BodyText"/>
+        <w:pStyle w:val="Cuerpodetexto"/>
         <w:numPr>
           <w:ilvl w:val="4"/>
-          <w:numId w:val="2"/>
+          <w:numId w:val="3"/>
         </w:numPr>
         <w:rPr>
           <w:highlight w:val="darkYellow"/>
@@ -2522,10 +2620,10 @@
     </w:p>
     <w:p>
       <w:pPr>
-        <w:pStyle w:val="BodyText"/>
-        <w:numPr>
-          <w:ilvl w:val="2"/>
-          <w:numId w:val="2"/>
+        <w:pStyle w:val="Cuerpodetexto"/>
+        <w:numPr>
+          <w:ilvl w:val="2"/>
+          <w:numId w:val="3"/>
         </w:numPr>
         <w:rPr/>
       </w:pPr>
@@ -2536,10 +2634,10 @@
     </w:p>
     <w:p>
       <w:pPr>
-        <w:pStyle w:val="BodyText"/>
-        <w:numPr>
-          <w:ilvl w:val="2"/>
-          <w:numId w:val="2"/>
+        <w:pStyle w:val="Cuerpodetexto"/>
+        <w:numPr>
+          <w:ilvl w:val="2"/>
+          <w:numId w:val="3"/>
         </w:numPr>
         <w:rPr/>
       </w:pPr>
@@ -2550,19 +2648,19 @@
     </w:p>
     <w:p>
       <w:pPr>
-        <w:pStyle w:val="BodyText"/>
-        <w:rPr/>
-      </w:pPr>
-      <w:r>
-        <w:rPr/>
-      </w:r>
-    </w:p>
-    <w:p>
-      <w:pPr>
-        <w:pStyle w:val="BodyText"/>
-        <w:numPr>
-          <w:ilvl w:val="2"/>
-          <w:numId w:val="2"/>
+        <w:pStyle w:val="Cuerpodetexto"/>
+        <w:rPr/>
+      </w:pPr>
+      <w:r>
+        <w:rPr/>
+      </w:r>
+    </w:p>
+    <w:p>
+      <w:pPr>
+        <w:pStyle w:val="Cuerpodetexto"/>
+        <w:numPr>
+          <w:ilvl w:val="2"/>
+          <w:numId w:val="3"/>
         </w:numPr>
         <w:rPr/>
       </w:pPr>
@@ -2573,10 +2671,10 @@
     </w:p>
     <w:p>
       <w:pPr>
-        <w:pStyle w:val="BodyText"/>
-        <w:numPr>
-          <w:ilvl w:val="2"/>
-          <w:numId w:val="2"/>
+        <w:pStyle w:val="Cuerpodetexto"/>
+        <w:numPr>
+          <w:ilvl w:val="2"/>
+          <w:numId w:val="3"/>
         </w:numPr>
         <w:rPr/>
       </w:pPr>
@@ -2587,19 +2685,19 @@
     </w:p>
     <w:p>
       <w:pPr>
-        <w:pStyle w:val="BodyText"/>
-        <w:rPr/>
-      </w:pPr>
-      <w:r>
-        <w:rPr/>
-      </w:r>
-    </w:p>
-    <w:p>
-      <w:pPr>
-        <w:pStyle w:val="BodyText"/>
-        <w:numPr>
-          <w:ilvl w:val="2"/>
-          <w:numId w:val="2"/>
+        <w:pStyle w:val="Cuerpodetexto"/>
+        <w:rPr/>
+      </w:pPr>
+      <w:r>
+        <w:rPr/>
+      </w:r>
+    </w:p>
+    <w:p>
+      <w:pPr>
+        <w:pStyle w:val="Cuerpodetexto"/>
+        <w:numPr>
+          <w:ilvl w:val="2"/>
+          <w:numId w:val="3"/>
         </w:numPr>
         <w:rPr/>
       </w:pPr>
@@ -2610,10 +2708,10 @@
     </w:p>
     <w:p>
       <w:pPr>
-        <w:pStyle w:val="BodyText"/>
-        <w:numPr>
-          <w:ilvl w:val="2"/>
-          <w:numId w:val="2"/>
+        <w:pStyle w:val="Cuerpodetexto"/>
+        <w:numPr>
+          <w:ilvl w:val="2"/>
+          <w:numId w:val="3"/>
         </w:numPr>
         <w:rPr/>
       </w:pPr>
@@ -2624,10 +2722,10 @@
     </w:p>
     <w:p>
       <w:pPr>
-        <w:pStyle w:val="BodyText"/>
-        <w:numPr>
-          <w:ilvl w:val="2"/>
-          <w:numId w:val="2"/>
+        <w:pStyle w:val="Cuerpodetexto"/>
+        <w:numPr>
+          <w:ilvl w:val="2"/>
+          <w:numId w:val="3"/>
         </w:numPr>
         <w:spacing w:before="0" w:after="140"/>
         <w:rPr/>
@@ -2660,7 +2758,7 @@
 <w:ftr xmlns:o="urn:schemas-microsoft-com:office:office" xmlns:r="http://schemas.openxmlformats.org/officeDocument/2006/relationships" xmlns:v="urn:schemas-microsoft-com:vml" xmlns:w="http://schemas.openxmlformats.org/wordprocessingml/2006/main" xmlns:w10="urn:schemas-microsoft-com:office:word" xmlns:wp="http://schemas.openxmlformats.org/drawingml/2006/wordprocessingDrawing" xmlns:wps="http://schemas.microsoft.com/office/word/2010/wordprocessingShape" xmlns:wpg="http://schemas.microsoft.com/office/word/2010/wordprocessingGroup" xmlns:mc="http://schemas.openxmlformats.org/markup-compatibility/2006" xmlns:wp14="http://schemas.microsoft.com/office/word/2010/wordprocessingDrawing" xmlns:w14="http://schemas.microsoft.com/office/word/2010/wordml" xmlns:w15="http://schemas.microsoft.com/office/word/2012/wordml" mc:Ignorable="w14 wp14 w15">
   <w:p>
     <w:pPr>
-      <w:pStyle w:val="Footer"/>
+      <w:pStyle w:val="Piedepgina"/>
       <w:rPr/>
     </w:pPr>
     <w:r>
@@ -2674,10 +2772,10 @@
 <w:ftr xmlns:o="urn:schemas-microsoft-com:office:office" xmlns:r="http://schemas.openxmlformats.org/officeDocument/2006/relationships" xmlns:v="urn:schemas-microsoft-com:vml" xmlns:w="http://schemas.openxmlformats.org/wordprocessingml/2006/main" xmlns:w10="urn:schemas-microsoft-com:office:word" xmlns:wp="http://schemas.openxmlformats.org/drawingml/2006/wordprocessingDrawing" xmlns:wps="http://schemas.microsoft.com/office/word/2010/wordprocessingShape" xmlns:wpg="http://schemas.microsoft.com/office/word/2010/wordprocessingGroup" xmlns:mc="http://schemas.openxmlformats.org/markup-compatibility/2006" xmlns:wp14="http://schemas.microsoft.com/office/word/2010/wordprocessingDrawing" xmlns:w14="http://schemas.microsoft.com/office/word/2010/wordml" xmlns:w15="http://schemas.microsoft.com/office/word/2012/wordml" mc:Ignorable="w14 wp14 w15">
   <w:p>
     <w:pPr>
-      <w:pStyle w:val="BodyText"/>
+      <w:pStyle w:val="Cuerpodetexto"/>
       <w:numPr>
         <w:ilvl w:val="0"/>
-        <w:numId w:val="2"/>
+        <w:numId w:val="3"/>
       </w:numPr>
       <w:spacing w:lineRule="auto" w:line="240" w:before="0" w:after="0"/>
       <w:jc w:val="center"/>
@@ -2718,10 +2816,11 @@
         </w:tcPr>
         <w:p>
           <w:pPr>
-            <w:pStyle w:val="BodyText"/>
+            <w:pStyle w:val="Cuerpodetexto"/>
+            <w:widowControl w:val="false"/>
             <w:numPr>
               <w:ilvl w:val="0"/>
-              <w:numId w:val="2"/>
+              <w:numId w:val="3"/>
             </w:numPr>
             <w:spacing w:lineRule="auto" w:line="240" w:before="0" w:after="0"/>
             <w:jc w:val="center"/>
@@ -2741,9 +2840,10 @@
         <w:p>
           <w:pPr>
             <w:pStyle w:val="Normal"/>
+            <w:widowControl w:val="false"/>
             <w:numPr>
               <w:ilvl w:val="0"/>
-              <w:numId w:val="2"/>
+              <w:numId w:val="3"/>
             </w:numPr>
             <w:spacing w:lineRule="auto" w:line="240" w:before="0" w:after="0"/>
             <w:jc w:val="center"/>
@@ -2752,7 +2852,6 @@
           <w:hyperlink r:id="rId1" w:tgtFrame="_blank">
             <w:r>
               <w:rPr>
-                <w:rStyle w:val="ListLabel37"/>
                 <w:rFonts w:eastAsia="Ubuntu" w:ascii="Ubuntu" w:hAnsi="Ubuntu"/>
                 <w:color w:val="auto"/>
                 <w:sz w:val="20"/>
@@ -2779,6 +2878,7 @@
         <w:p>
           <w:pPr>
             <w:pStyle w:val="Contenidodelatabla"/>
+            <w:widowControl w:val="false"/>
             <w:jc w:val="right"/>
             <w:rPr/>
           </w:pPr>
@@ -2903,10 +3003,10 @@
 <w:ftr xmlns:o="urn:schemas-microsoft-com:office:office" xmlns:r="http://schemas.openxmlformats.org/officeDocument/2006/relationships" xmlns:v="urn:schemas-microsoft-com:vml" xmlns:w="http://schemas.openxmlformats.org/wordprocessingml/2006/main" xmlns:w10="urn:schemas-microsoft-com:office:word" xmlns:wp="http://schemas.openxmlformats.org/drawingml/2006/wordprocessingDrawing" xmlns:wps="http://schemas.microsoft.com/office/word/2010/wordprocessingShape" xmlns:wpg="http://schemas.microsoft.com/office/word/2010/wordprocessingGroup" xmlns:mc="http://schemas.openxmlformats.org/markup-compatibility/2006" xmlns:wp14="http://schemas.microsoft.com/office/word/2010/wordprocessingDrawing" xmlns:w14="http://schemas.microsoft.com/office/word/2010/wordml" xmlns:w15="http://schemas.microsoft.com/office/word/2012/wordml" mc:Ignorable="w14 wp14 w15">
   <w:p>
     <w:pPr>
-      <w:pStyle w:val="BodyText"/>
+      <w:pStyle w:val="Cuerpodetexto"/>
       <w:numPr>
         <w:ilvl w:val="0"/>
-        <w:numId w:val="2"/>
+        <w:numId w:val="3"/>
       </w:numPr>
       <w:spacing w:lineRule="auto" w:line="240" w:before="0" w:after="0"/>
       <w:jc w:val="center"/>
@@ -2947,10 +3047,11 @@
         </w:tcPr>
         <w:p>
           <w:pPr>
-            <w:pStyle w:val="BodyText"/>
+            <w:pStyle w:val="Cuerpodetexto"/>
+            <w:widowControl w:val="false"/>
             <w:numPr>
               <w:ilvl w:val="0"/>
-              <w:numId w:val="2"/>
+              <w:numId w:val="3"/>
             </w:numPr>
             <w:spacing w:lineRule="auto" w:line="240" w:before="0" w:after="0"/>
             <w:jc w:val="center"/>
@@ -2970,9 +3071,10 @@
         <w:p>
           <w:pPr>
             <w:pStyle w:val="Normal"/>
+            <w:widowControl w:val="false"/>
             <w:numPr>
               <w:ilvl w:val="0"/>
-              <w:numId w:val="2"/>
+              <w:numId w:val="3"/>
             </w:numPr>
             <w:spacing w:lineRule="auto" w:line="240" w:before="0" w:after="0"/>
             <w:jc w:val="center"/>
@@ -2981,7 +3083,6 @@
           <w:hyperlink r:id="rId1" w:tgtFrame="_blank">
             <w:r>
               <w:rPr>
-                <w:rStyle w:val="ListLabel37"/>
                 <w:rFonts w:eastAsia="Ubuntu" w:ascii="Ubuntu" w:hAnsi="Ubuntu"/>
                 <w:color w:val="auto"/>
                 <w:sz w:val="20"/>
@@ -3008,6 +3109,7 @@
         <w:p>
           <w:pPr>
             <w:pStyle w:val="Contenidodelatabla"/>
+            <w:widowControl w:val="false"/>
             <w:jc w:val="right"/>
             <w:rPr/>
           </w:pPr>
@@ -3132,7 +3234,7 @@
 <w:hdr xmlns:o="urn:schemas-microsoft-com:office:office" xmlns:r="http://schemas.openxmlformats.org/officeDocument/2006/relationships" xmlns:v="urn:schemas-microsoft-com:vml" xmlns:w="http://schemas.openxmlformats.org/wordprocessingml/2006/main" xmlns:w10="urn:schemas-microsoft-com:office:word" xmlns:wp="http://schemas.openxmlformats.org/drawingml/2006/wordprocessingDrawing" xmlns:wps="http://schemas.microsoft.com/office/word/2010/wordprocessingShape" xmlns:wpg="http://schemas.microsoft.com/office/word/2010/wordprocessingGroup" xmlns:mc="http://schemas.openxmlformats.org/markup-compatibility/2006" xmlns:wp14="http://schemas.microsoft.com/office/word/2010/wordprocessingDrawing" xmlns:w14="http://schemas.microsoft.com/office/word/2010/wordml" xmlns:w15="http://schemas.microsoft.com/office/word/2012/wordml" mc:Ignorable="w14 wp14 w15">
   <w:p>
     <w:pPr>
-      <w:pStyle w:val="Header"/>
+      <w:pStyle w:val="Cabecera"/>
       <w:rPr/>
     </w:pPr>
     <w:r>
@@ -3203,7 +3305,6 @@
         </w:tabs>
         <w:ind w:left="0" w:hanging="0"/>
       </w:pPr>
-      <w:rPr/>
     </w:lvl>
     <w:lvl w:ilvl="1">
       <w:start w:val="1"/>
@@ -3217,7 +3318,6 @@
         </w:tabs>
         <w:ind w:left="0" w:hanging="0"/>
       </w:pPr>
-      <w:rPr/>
     </w:lvl>
     <w:lvl w:ilvl="2">
       <w:start w:val="1"/>
@@ -3231,7 +3331,6 @@
         </w:tabs>
         <w:ind w:left="0" w:hanging="0"/>
       </w:pPr>
-      <w:rPr/>
     </w:lvl>
     <w:lvl w:ilvl="3">
       <w:start w:val="1"/>
@@ -3245,7 +3344,6 @@
         </w:tabs>
         <w:ind w:left="0" w:hanging="0"/>
       </w:pPr>
-      <w:rPr/>
     </w:lvl>
     <w:lvl w:ilvl="4">
       <w:start w:val="1"/>
@@ -3259,7 +3357,6 @@
         </w:tabs>
         <w:ind w:left="0" w:hanging="0"/>
       </w:pPr>
-      <w:rPr/>
     </w:lvl>
     <w:lvl w:ilvl="5">
       <w:start w:val="1"/>
@@ -3273,7 +3370,6 @@
         </w:tabs>
         <w:ind w:left="0" w:hanging="0"/>
       </w:pPr>
-      <w:rPr/>
     </w:lvl>
     <w:lvl w:ilvl="6">
       <w:start w:val="1"/>
@@ -3287,7 +3383,6 @@
         </w:tabs>
         <w:ind w:left="0" w:hanging="0"/>
       </w:pPr>
-      <w:rPr/>
     </w:lvl>
     <w:lvl w:ilvl="7">
       <w:start w:val="1"/>
@@ -3301,7 +3396,6 @@
         </w:tabs>
         <w:ind w:left="0" w:hanging="0"/>
       </w:pPr>
-      <w:rPr/>
     </w:lvl>
     <w:lvl w:ilvl="8">
       <w:start w:val="1"/>
@@ -3315,7 +3409,6 @@
         </w:tabs>
         <w:ind w:left="0" w:hanging="0"/>
       </w:pPr>
-      <w:rPr/>
     </w:lvl>
   </w:abstractNum>
   <w:abstractNum w:abstractNumId="2">
@@ -3587,6 +3680,7 @@
         </w:tabs>
         <w:ind w:left="0" w:hanging="0"/>
       </w:pPr>
+      <w:rPr/>
     </w:lvl>
     <w:lvl w:ilvl="1">
       <w:start w:val="1"/>
@@ -3600,6 +3694,7 @@
         </w:tabs>
         <w:ind w:left="0" w:hanging="0"/>
       </w:pPr>
+      <w:rPr/>
     </w:lvl>
     <w:lvl w:ilvl="2">
       <w:start w:val="1"/>
@@ -3613,6 +3708,7 @@
         </w:tabs>
         <w:ind w:left="0" w:hanging="0"/>
       </w:pPr>
+      <w:rPr/>
     </w:lvl>
     <w:lvl w:ilvl="3">
       <w:start w:val="1"/>
@@ -3626,6 +3722,7 @@
         </w:tabs>
         <w:ind w:left="0" w:hanging="0"/>
       </w:pPr>
+      <w:rPr/>
     </w:lvl>
     <w:lvl w:ilvl="4">
       <w:start w:val="1"/>
@@ -3639,6 +3736,7 @@
         </w:tabs>
         <w:ind w:left="0" w:hanging="0"/>
       </w:pPr>
+      <w:rPr/>
     </w:lvl>
     <w:lvl w:ilvl="5">
       <w:start w:val="1"/>
@@ -3652,6 +3750,7 @@
         </w:tabs>
         <w:ind w:left="0" w:hanging="0"/>
       </w:pPr>
+      <w:rPr/>
     </w:lvl>
     <w:lvl w:ilvl="6">
       <w:start w:val="1"/>
@@ -3665,6 +3764,7 @@
         </w:tabs>
         <w:ind w:left="0" w:hanging="0"/>
       </w:pPr>
+      <w:rPr/>
     </w:lvl>
     <w:lvl w:ilvl="7">
       <w:start w:val="1"/>
@@ -3678,6 +3778,7 @@
         </w:tabs>
         <w:ind w:left="0" w:hanging="0"/>
       </w:pPr>
+      <w:rPr/>
     </w:lvl>
     <w:lvl w:ilvl="8">
       <w:start w:val="1"/>
@@ -3691,6 +3792,7 @@
         </w:tabs>
         <w:ind w:left="0" w:hanging="0"/>
       </w:pPr>
+      <w:rPr/>
     </w:lvl>
   </w:abstractNum>
   <w:num w:numId="1">
@@ -3731,7 +3833,7 @@
     <w:pPr>
       <w:widowControl/>
       <w:suppressAutoHyphens w:val="true"/>
-      <w:overflowPunct w:val="false"/>
+      <w:overflowPunct w:val="true"/>
       <w:bidi w:val="0"/>
       <w:spacing w:before="0" w:after="0"/>
       <w:jc w:val="left"/>
@@ -3745,14 +3847,14 @@
       <w:lang w:val="es-ES" w:eastAsia="zh-CN" w:bidi="hi-IN"/>
     </w:rPr>
   </w:style>
-  <w:style w:type="paragraph" w:styleId="Heading3">
+  <w:style w:type="paragraph" w:styleId="Ttulo3">
     <w:name w:val="Heading 3"/>
     <w:basedOn w:val="Ttulo"/>
     <w:qFormat/>
     <w:pPr>
       <w:numPr>
         <w:ilvl w:val="2"/>
-        <w:numId w:val="1"/>
+        <w:numId w:val="2"/>
       </w:numPr>
       <w:spacing w:before="140" w:after="120"/>
       <w:outlineLvl w:val="2"/>
@@ -3764,14 +3866,14 @@
       <w:szCs w:val="28"/>
     </w:rPr>
   </w:style>
-  <w:style w:type="paragraph" w:styleId="Heading5">
+  <w:style w:type="paragraph" w:styleId="Ttulo5">
     <w:name w:val="Heading 5"/>
     <w:basedOn w:val="Ttulo"/>
     <w:qFormat/>
     <w:pPr>
       <w:numPr>
         <w:ilvl w:val="4"/>
-        <w:numId w:val="1"/>
+        <w:numId w:val="2"/>
       </w:numPr>
       <w:spacing w:before="120" w:after="60"/>
       <w:outlineLvl w:val="4"/>
@@ -3789,7 +3891,6 @@
     <w:rPr>
       <w:color w:val="000080"/>
       <w:u w:val="single"/>
-      <w:lang w:val="zxx" w:eastAsia="zxx" w:bidi="zxx"/>
     </w:rPr>
   </w:style>
   <w:style w:type="character" w:styleId="Smbolosdenumeracin">
@@ -3797,29 +3898,22 @@
     <w:qFormat/>
     <w:rPr/>
   </w:style>
-  <w:style w:type="character" w:styleId="Hyperlink">
-    <w:name w:val="Hyperlink"/>
-    <w:rPr>
-      <w:color w:val="000080"/>
-      <w:u w:val="single"/>
-    </w:rPr>
-  </w:style>
-  <w:style w:type="paragraph" w:styleId="Heading">
-    <w:name w:val="Heading"/>
+  <w:style w:type="paragraph" w:styleId="Ttulo">
+    <w:name w:val="Título"/>
     <w:basedOn w:val="Normal"/>
-    <w:next w:val="BodyText"/>
+    <w:next w:val="Cuerpodetexto"/>
     <w:qFormat/>
     <w:pPr>
       <w:keepNext w:val="true"/>
       <w:spacing w:before="240" w:after="120"/>
     </w:pPr>
     <w:rPr>
-      <w:rFonts w:ascii="Liberation Sans" w:hAnsi="Liberation Sans" w:eastAsia="Droid Sans Fallback" w:cs="FreeSans"/>
+      <w:rFonts w:ascii="Liberation Sans" w:hAnsi="Liberation Sans" w:eastAsia="Noto Sans CJK SC" w:cs="Lohit Devanagari"/>
       <w:sz w:val="28"/>
       <w:szCs w:val="28"/>
     </w:rPr>
   </w:style>
-  <w:style w:type="paragraph" w:styleId="BodyText">
+  <w:style w:type="paragraph" w:styleId="Cuerpodetexto">
     <w:name w:val="Body Text"/>
     <w:basedOn w:val="Normal"/>
     <w:pPr>
@@ -3831,15 +3925,15 @@
       <w:szCs w:val="20"/>
     </w:rPr>
   </w:style>
-  <w:style w:type="paragraph" w:styleId="List">
+  <w:style w:type="paragraph" w:styleId="Lista">
     <w:name w:val="List"/>
-    <w:basedOn w:val="BodyText"/>
+    <w:basedOn w:val="Cuerpodetexto"/>
     <w:pPr/>
     <w:rPr>
       <w:rFonts w:cs="Lohit Devanagari"/>
     </w:rPr>
   </w:style>
-  <w:style w:type="paragraph" w:styleId="Caption">
+  <w:style w:type="paragraph" w:styleId="Leyenda">
     <w:name w:val="Caption"/>
     <w:basedOn w:val="Normal"/>
     <w:qFormat/>
@@ -3855,33 +3949,7 @@
       <w:szCs w:val="24"/>
     </w:rPr>
   </w:style>
-  <w:style w:type="paragraph" w:styleId="Index">
-    <w:name w:val="Index"/>
-    <w:basedOn w:val="Normal"/>
-    <w:qFormat/>
-    <w:pPr>
-      <w:suppressLineNumbers/>
-    </w:pPr>
-    <w:rPr>
-      <w:rFonts w:cs="FreeSans"/>
-    </w:rPr>
-  </w:style>
-  <w:style w:type="paragraph" w:styleId="Ttulo">
-    <w:name w:val="Título"/>
-    <w:basedOn w:val="Normal"/>
-    <w:next w:val="BodyText"/>
-    <w:qFormat/>
-    <w:pPr>
-      <w:keepNext w:val="true"/>
-      <w:spacing w:before="240" w:after="120"/>
-    </w:pPr>
-    <w:rPr>
-      <w:rFonts w:ascii="Liberation Sans" w:hAnsi="Liberation Sans" w:eastAsia="Noto Sans CJK SC" w:cs="Lohit Devanagari"/>
-      <w:sz w:val="28"/>
-      <w:szCs w:val="28"/>
-    </w:rPr>
-  </w:style>
-  <w:style w:type="paragraph" w:styleId="ndice">
+  <w:style w:type="paragraph" w:styleId="Ndice">
     <w:name w:val="Índice"/>
     <w:basedOn w:val="Normal"/>
     <w:qFormat/>
@@ -3892,14 +3960,14 @@
       <w:rFonts w:cs="Lohit Devanagari"/>
     </w:rPr>
   </w:style>
-  <w:style w:type="paragraph" w:styleId="HeaderandFooter">
-    <w:name w:val="Header and Footer"/>
+  <w:style w:type="paragraph" w:styleId="Cabeceraypie">
+    <w:name w:val="Cabecera y pie"/>
     <w:basedOn w:val="Normal"/>
     <w:qFormat/>
     <w:pPr/>
     <w:rPr/>
   </w:style>
-  <w:style w:type="paragraph" w:styleId="Footer">
+  <w:style w:type="paragraph" w:styleId="Piedepgina">
     <w:name w:val="Footer"/>
     <w:basedOn w:val="Normal"/>
     <w:pPr>
@@ -3921,7 +3989,7 @@
     </w:pPr>
     <w:rPr/>
   </w:style>
-  <w:style w:type="paragraph" w:styleId="Header">
+  <w:style w:type="paragraph" w:styleId="Cabecera">
     <w:name w:val="Header"/>
     <w:basedOn w:val="Normal"/>
     <w:pPr>

</xml_diff>